<commit_message>
Fixing missing 'Cardinalité' column
</commit_message>
<xml_diff>
--- a/csv_parser/out/EMSI/schema.docx
+++ b/csv_parser/out/EMSI/schema.docx
@@ -339,7 +339,9 @@
             <w:tcW w:type="dxa" w:w="4535"/>
           </w:tcPr>
           <w:p>
-            <w:r/>
+            <w:r>
+              <w:t>Objet générique EVENT</w:t>
+            </w:r>
           </w:p>
         </w:tc>
         <w:tc>
@@ -753,6 +755,8 @@
               <w:t>Obligatoire dans le cadre d'une demande de concours, contient la date de création de la demande de concours dans le système du partenaire requérant.</w:t>
               <w:br/>
               <w:t>A valoriser avec le même horaire que dateTimeSent dans le message RC-DE associé.</w:t>
+              <w:br/>
+              <w:t>Dans le cadre d'une demande de concours, obligatoire. Ce champ est valorisée avec l'heure de création de la demande de concours chez le partenaire emetteur. L'heure d'envoi du message peut être obtenue via l'enveloppe EDXL-DE (se référer au DST)</w:t>
             </w:r>
           </w:p>
         </w:tc>
@@ -941,6 +945,13 @@
           <w:p>
             <w:r>
               <w:t>Optionnel</w:t>
+              <w:br/>
+              <w:br/>
+              <w:t xml:space="preserve">Dans NexSIS ; </w:t>
+              <w:br/>
+              <w:t>Les messages transmis par NexSIS auront un champ valorisé avec systématiquement le même code: "RESTRC"=restricted</w:t>
+              <w:br/>
+              <w:t>Les LRM doivent également renseigner la valeur "RESTRC"</w:t>
             </w:r>
           </w:p>
         </w:tc>
@@ -1003,6 +1014,15 @@
           <w:p>
             <w:r>
               <w:t>Texte libre, optionnel</w:t>
+              <w:br/>
+              <w:br/>
+              <w:t>Dans NexSIS;</w:t>
+              <w:br/>
+              <w:t xml:space="preserve"> Fonction de l'événement générateur</w:t>
+              <w:br/>
+              <w:t>RG 1 : la valeur de &lt;context&gt;&lt;freetext&gt; reste à  'Création d'un événement opérationnel EMSI' &amp; version &amp; 'suite à réception d'une affaire*' dans le cadre de la création d'une opération commune (conforme RG 2 de NEXSIS-6618)</w:t>
+              <w:br/>
+              <w:t>RG 3 : les événements générateurs sont ceux définis au sein de NEXSIS-6619 RG 1 de traçabilité  ( input = &lt;Evenement à l'origine&gt; = CREATION_OPERATION / MAJ_MODIFICATION_ETAT_OPERATION / AJOUT_RESSOURCE / RETRAIT_RESSOURCE / MAJ_ETAT_SITUATION_RESSOURCE / MAJ_LOCALISATION_ADRESSE) auxquels seront ajoutés  les éventuels événements à venir.</w:t>
             </w:r>
           </w:p>
         </w:tc>
@@ -1348,7 +1368,7 @@
           </w:tcPr>
           <w:p>
             <w:r>
-              <w:t>FR:NEXSIS:44:CGO:20231027_00002</w:t>
+              <w:t>samu44</w:t>
             </w:r>
           </w:p>
         </w:tc>
@@ -1401,6 +1421,8 @@
           <w:p>
             <w:r>
               <w:t>Optionnel</w:t>
+              <w:br/>
+              <w:t>Dans nexSIS; [libelle NF 1 métier] &amp; " - " &amp; [libelle TL 1 métier] &amp; " - " &amp; [libellé commune]</w:t>
             </w:r>
           </w:p>
         </w:tc>
@@ -1652,7 +1674,7 @@
           </w:tcPr>
           <w:p>
             <w:r>
-              <w:t>Optionnel</w:t>
+              <w:t>Optionnel, Niveau de criticité de l'opération</w:t>
             </w:r>
           </w:p>
         </w:tc>
@@ -1714,7 +1736,7 @@
           </w:tcPr>
           <w:p>
             <w:r>
-              <w:t>Prend une valeur entière entre 0 et 100</w:t>
+              <w:t>Prend une valeur entière entre 0 et 100, et décrit à quel point l'alerte associée à l'événement est fiable</w:t>
               <w:br/>
               <w:t>Optionnel</w:t>
             </w:r>
@@ -2663,7 +2685,9 @@
             <w:tcW w:type="dxa" w:w="1701"/>
           </w:tcPr>
           <w:p>
-            <w:r/>
+            <w:r>
+              <w:t>Besoin d'un grand véhicule car patients à prendre en charge volumineux. Ne pas utiliser les gyrophares en approche</w:t>
+            </w:r>
           </w:p>
         </w:tc>
       </w:tr>
@@ -2785,6 +2809,8 @@
               <w:t>Se référer au DSF pour la structure normée des organisations</w:t>
               <w:br/>
               <w:t>Le format est le suivant {pays}:{domaine}:{code département}:{organisation}:{structure interne}*:{unité fonctionnelle}*.</w:t>
+              <w:br/>
+              <w:t>identique à &lt;CONTEXT&gt;&lt;ORIGIN&gt;&lt;ORG_ID&gt;</w:t>
             </w:r>
           </w:p>
         </w:tc>
@@ -2794,7 +2820,7 @@
           </w:tcPr>
           <w:p>
             <w:r>
-              <w:t>FR:Administration:44:CGO</w:t>
+              <w:t>fr.health.44.samu44</w:t>
             </w:r>
           </w:p>
         </w:tc>
@@ -2872,7 +2898,7 @@
           </w:tcPr>
           <w:p>
             <w:r>
-              <w:t>Secours à Incendie</w:t>
+              <w:t>#DEMANDE_CONCOURS#CARENCE#Z.01.00.00#</w:t>
             </w:r>
           </w:p>
         </w:tc>
@@ -3604,6 +3630,16 @@
           <w:p>
             <w:r>
               <w:t>A renseigner avec l'identifiant local de l'affaire du partenaire requérant</w:t>
+              <w:br/>
+              <w:t>Dans NexSIS;</w:t>
+              <w:br/>
+              <w:t>RG 1  – : création du premier message EMSi suite réception Affaire</w:t>
+              <w:br/>
+              <w:t>• &lt;LINK&gt;&lt;LINK ID&gt; = &lt;Numéro d'affaire initiale&gt;</w:t>
+              <w:br/>
+              <w:t>• &lt;LINK&gt;&lt;LINK ROLE&gt; = 'ADDSTO',</w:t>
+              <w:br/>
+              <w:t>RG 2 : Pour tous les messages créés après le premier, EMSI &lt;LINK&gt; est complété par &lt;LINK&gt;&lt;LINK ID&gt; contenant l'ID de message EMSI précédent créé au sein du SGO rédacteur * &lt;LINK&gt;&lt;LINK ROLE&gt; = 'SPRSDS'</w:t>
             </w:r>
           </w:p>
         </w:tc>
@@ -3668,6 +3704,15 @@
           <w:p>
             <w:r>
               <w:t>Optionnel : à valoriser avec la constante "SPRSDS" en EMSI-EO et avec le libellé ADDSTO en EMSI-DC</w:t>
+              <w:br/>
+              <w:br/>
+              <w:t>Dans Nexsis;</w:t>
+              <w:br/>
+              <w:t>RG 1  – : création du premier message EMSi suite réception Affaire * &lt;LINK&gt;&lt;LINK ID&gt; = &lt;Numéro d'affaire initiale&gt;</w:t>
+              <w:br/>
+              <w:t>• &lt;LINK&gt;&lt;LINK ROLE&gt; = 'ADDSTO',</w:t>
+              <w:br/>
+              <w:t>RG 2 : Pour tous les messages créés après le premier, EMSI &lt;LINK&gt; est complété par &lt;LINK&gt;&lt;LINK ID&gt; contenant l'ID de message EMSI précédent créé au sein du SGO rédacteur * &lt;LINK&gt;&lt;LINK ROLE&gt; = 'SPRSDS'</w:t>
             </w:r>
           </w:p>
         </w:tc>
@@ -3829,7 +3874,7 @@
           </w:tcPr>
           <w:p>
             <w:r>
-              <w:t>FR:Administration:44:CGO</w:t>
+              <w:t>fr.health.44.samu44</w:t>
             </w:r>
           </w:p>
         </w:tc>
@@ -3890,9 +3935,7 @@
             <w:tcW w:type="dxa" w:w="1701"/>
           </w:tcPr>
           <w:p>
-            <w:r>
-              <w:t>/FF#bb511708-b004-4d7e-8820-1d56c19f1823</w:t>
-            </w:r>
+            <w:r/>
           </w:p>
         </w:tc>
       </w:tr>
@@ -3944,6 +3987,9 @@
           <w:p>
             <w:r>
               <w:t>Optionnel</w:t>
+              <w:br/>
+              <w:br/>
+              <w:t>A constituer par le rédacteur pour être intelligible (exemple [structure].[nom])</w:t>
             </w:r>
           </w:p>
         </w:tc>
@@ -3953,7 +3999,7 @@
           </w:tcPr>
           <w:p>
             <w:r>
-              <w:t>CGO 44</w:t>
+              <w:t>samu44</w:t>
             </w:r>
           </w:p>
         </w:tc>
@@ -4366,6 +4412,8 @@
           <w:p>
             <w:r>
               <w:t>Le champ peut ne pas être interprété ou renseigné avec une valeur comme 'UKN' = 'UNKOWN'</w:t>
+              <w:br/>
+              <w:t>A constituer depuis ref_mapping_EMSI&lt;ETYPE&gt;&lt;CATEGORY&gt;_NEXSIS</w:t>
             </w:r>
           </w:p>
         </w:tc>
@@ -4719,7 +4767,7 @@
           </w:tcPr>
           <w:p>
             <w:r>
-              <w:t>FR:Administration:44:CGO</w:t>
+              <w:t>fr.health.44.samu44</w:t>
             </w:r>
           </w:p>
         </w:tc>
@@ -4781,7 +4829,7 @@
           </w:tcPr>
           <w:p>
             <w:r>
-              <w:t>FR:NEXSIS:44:CGO:20231027_00002</w:t>
+              <w:t>samu4412345</w:t>
             </w:r>
           </w:p>
         </w:tc>
@@ -5107,7 +5155,7 @@
           </w:tcPr>
           <w:p>
             <w:r>
-              <w:t>Optionnel</w:t>
+              <w:t>Optionnel, Triage victime au sens EMSI</w:t>
             </w:r>
           </w:p>
         </w:tc>
@@ -5847,7 +5895,13 @@
             <w:r>
               <w:t>Optionnel</w:t>
               <w:br/>
-              <w:t>La localisation de l'affaire est transmise en amont dans un message RC-EDA et le lieu souhaité pour l'intervention est systématiquement reprécisé dans un objet MISSION</w:t>
+              <w:t>La localisation de l'affaire est transmise en amont dans un message RC-EDA et le lieu souhaité pour l'intervention est systématiquement reprécisé dans un objet MISSION.</w:t>
+              <w:br/>
+              <w:t>A constituer depuis ref_mapping_EMSI_EVENT_EGEO_TYPE_NEXSIS_</w:t>
+              <w:br/>
+              <w:t>/!\ plusieurs champs NEXSIS</w:t>
+              <w:br/>
+              <w:t>/!\ plusieurs valeurs par champs d'où un groupe&lt;EGEO&gt; à créer par type différents</w:t>
             </w:r>
           </w:p>
         </w:tc>
@@ -6711,10 +6765,7 @@
           </w:tcPr>
           <w:p>
             <w:r>
-              <w:t xml:space="preserve">Optionnel. </w:t>
-              <w:br/>
-              <w:t>Dans le cas où aucun LOC_ID n'est transféré, permet de localiser le lieu d'intervention souhaité</w:t>
-              <w:br/>
+              <w:t>dernière coordonnée x  connue de la ressource</w:t>
             </w:r>
           </w:p>
         </w:tc>
@@ -6778,6 +6829,9 @@
             <w:r>
               <w:t>Optionnel. Dans le cas où aucun LOC_ID n'est transféré, permet de localiser le lieu d'intervention souhaité</w:t>
               <w:br/>
+              <w:t>dernière coordonnée y  connue de la ressource</w:t>
+              <w:br/>
+              <w:t>between −90 and +90</w:t>
             </w:r>
           </w:p>
         </w:tc>
@@ -6841,6 +6895,9 @@
             <w:r>
               <w:t>Optionnel. Dans le cas où aucun LOC_ID n'est transféré, permet de localiser le lieu d'intervention souhaité</w:t>
               <w:br/>
+              <w:t>dernière coordonnée z  connue de la ressource</w:t>
+              <w:br/>
+              <w:t>between −180 and +180</w:t>
             </w:r>
           </w:p>
         </w:tc>

</xml_diff>